<commit_message>
chore: ajustes do arquivo de entrega
</commit_message>
<xml_diff>
--- a/docs/tech_challenge_entregas/fase1/TechChallenge - Fase 1.docx
+++ b/docs/tech_challenge_entregas/fase1/TechChallenge - Fase 1.docx
@@ -133,13 +133,7 @@
         <w:rPr>
           <w:rFonts w:ascii="Arial" w:eastAsia="Arial" w:hAnsi="Arial" w:cs="Arial"/>
         </w:rPr>
-        <w:t>3524</w:t>
-      </w:r>
-      <w:r>
-        <w:rPr>
-          <w:rFonts w:ascii="Arial" w:eastAsia="Arial" w:hAnsi="Arial" w:cs="Arial"/>
-        </w:rPr>
-        <w:t>89</w:t>
+        <w:t>352489</w:t>
       </w:r>
       <w:r>
         <w:rPr>
@@ -288,35 +282,7 @@
             <w:rStyle w:val="Hyperlink"/>
             <w:rFonts w:ascii="Arial" w:eastAsia="Arial" w:hAnsi="Arial" w:cs="Arial"/>
           </w:rPr>
-          <w:t>https://g</w:t>
-        </w:r>
-        <w:r>
-          <w:rPr>
-            <w:rStyle w:val="Hyperlink"/>
-            <w:rFonts w:ascii="Arial" w:eastAsia="Arial" w:hAnsi="Arial" w:cs="Arial"/>
-          </w:rPr>
-          <w:t>i</w:t>
-        </w:r>
-        <w:r>
-          <w:rPr>
-            <w:rStyle w:val="Hyperlink"/>
-            <w:rFonts w:ascii="Arial" w:eastAsia="Arial" w:hAnsi="Arial" w:cs="Arial"/>
-          </w:rPr>
-          <w:t>thub.com/5</w:t>
-        </w:r>
-        <w:r>
-          <w:rPr>
-            <w:rStyle w:val="Hyperlink"/>
-            <w:rFonts w:ascii="Arial" w:eastAsia="Arial" w:hAnsi="Arial" w:cs="Arial"/>
-          </w:rPr>
-          <w:t>s</w:t>
-        </w:r>
-        <w:r>
-          <w:rPr>
-            <w:rStyle w:val="Hyperlink"/>
-            <w:rFonts w:ascii="Arial" w:eastAsia="Arial" w:hAnsi="Arial" w:cs="Arial"/>
-          </w:rPr>
-          <w:t>oat-acme/easy-food</w:t>
+          <w:t>https://github.com/5soat-acme/easy-food</w:t>
         </w:r>
       </w:hyperlink>
     </w:p>
@@ -338,35 +304,16 @@
           <w:rPr>
             <w:rStyle w:val="Hyperlink"/>
           </w:rPr>
-          <w:t>https://mi</w:t>
-        </w:r>
-        <w:r>
-          <w:rPr>
-            <w:rStyle w:val="Hyperlink"/>
-          </w:rPr>
-          <w:t>r</w:t>
-        </w:r>
-        <w:r>
-          <w:rPr>
-            <w:rStyle w:val="Hyperlink"/>
-          </w:rPr>
-          <w:t>o.com/app/board/uXj</w:t>
-        </w:r>
-        <w:r>
-          <w:rPr>
-            <w:rStyle w:val="Hyperlink"/>
-          </w:rPr>
-          <w:t>V</w:t>
-        </w:r>
-        <w:r>
-          <w:rPr>
-            <w:rStyle w:val="Hyperlink"/>
-          </w:rPr>
-          <w:t>NUP-ybQ=/</w:t>
+          <w:t>https://miro.com/app/board/uXjVNUP-ybQ=/</w:t>
         </w:r>
       </w:hyperlink>
     </w:p>
     <w:p>
+      <w:pPr>
+        <w:rPr>
+          <w:rFonts w:ascii="Arial" w:eastAsia="Arial" w:hAnsi="Arial" w:cs="Arial"/>
+        </w:rPr>
+      </w:pPr>
       <w:r>
         <w:rPr>
           <w:rFonts w:ascii="Arial" w:eastAsia="Arial" w:hAnsi="Arial" w:cs="Arial"/>
@@ -377,32 +324,9 @@
         <w:r>
           <w:rPr>
             <w:rStyle w:val="Hyperlink"/>
+            <w:rFonts w:ascii="Arial" w:eastAsia="Arial" w:hAnsi="Arial" w:cs="Arial"/>
           </w:rPr>
-          <w:t>https</w:t>
-        </w:r>
-        <w:r>
-          <w:rPr>
-            <w:rStyle w:val="Hyperlink"/>
-          </w:rPr>
-          <w:t>:</w:t>
-        </w:r>
-        <w:r>
-          <w:rPr>
-            <w:rStyle w:val="Hyperlink"/>
-          </w:rPr>
-          <w:t>//github.com/5soat-acme/easy</w:t>
-        </w:r>
-        <w:r>
-          <w:rPr>
-            <w:rStyle w:val="Hyperlink"/>
-          </w:rPr>
-          <w:t>-</w:t>
-        </w:r>
-        <w:r>
-          <w:rPr>
-            <w:rStyle w:val="Hyperlink"/>
-          </w:rPr>
-          <w:t>food/blob/entrega/docs/swagger/api-swagger.pdf</w:t>
+          <w:t>https://github.com/5soat-acme/easy-food/blob/main/docs/swagger/api-swagger.pdf</w:t>
         </w:r>
       </w:hyperlink>
     </w:p>
@@ -420,19 +344,7 @@
           <w:rPr>
             <w:rStyle w:val="Hyperlink"/>
           </w:rPr>
-          <w:t>https://github.com/5soat-acme/easy-food/blob/entrega/docs/postman/EasyF</w:t>
-        </w:r>
-        <w:r>
-          <w:rPr>
-            <w:rStyle w:val="Hyperlink"/>
-          </w:rPr>
-          <w:t>o</w:t>
-        </w:r>
-        <w:r>
-          <w:rPr>
-            <w:rStyle w:val="Hyperlink"/>
-          </w:rPr>
-          <w:t>od_Collection.json</w:t>
+          <w:t>https://github.com/5soat-acme/easy-food/blob/main/docs/postman/EasyFood_Collection.json</w:t>
         </w:r>
       </w:hyperlink>
     </w:p>
@@ -816,21 +728,10 @@
                 <w:sz w:val="24"/>
                 <w:szCs w:val="24"/>
               </w:rPr>
-              <w:t>[POST]</w:t>
-            </w:r>
-            <w:r>
-              <w:rPr>
-                <w:rFonts w:ascii="LiberationSans" w:eastAsia="Times New Roman" w:hAnsi="LiberationSans" w:cs="Times New Roman"/>
-                <w:sz w:val="24"/>
-                <w:szCs w:val="24"/>
-              </w:rPr>
-              <w:t xml:space="preserve"> </w:t>
-            </w:r>
-            <w:r>
-              <w:t>/api/identidade</w:t>
-            </w:r>
-            <w:r>
-              <w:t>/acessar</w:t>
+              <w:t xml:space="preserve">[POST] </w:t>
+            </w:r>
+            <w:r>
+              <w:t>/api/identidade/acessar</w:t>
             </w:r>
             <w:r>
               <w:rPr>
@@ -1126,23 +1027,7 @@
                 <w:sz w:val="24"/>
                 <w:szCs w:val="24"/>
               </w:rPr>
-              <w:t xml:space="preserve">iente </w:t>
-            </w:r>
-            <w:r>
-              <w:rPr>
-                <w:rFonts w:ascii="Times New Roman" w:eastAsia="Times New Roman" w:hAnsi="Times New Roman" w:cs="Times New Roman"/>
-                <w:sz w:val="24"/>
-                <w:szCs w:val="24"/>
-              </w:rPr>
-              <w:t>pode consultar o cardápio dividido por categoria em</w:t>
-            </w:r>
-            <w:r>
-              <w:rPr>
-                <w:rFonts w:ascii="Times New Roman" w:eastAsia="Times New Roman" w:hAnsi="Times New Roman" w:cs="Times New Roman"/>
-                <w:sz w:val="24"/>
-                <w:szCs w:val="24"/>
-              </w:rPr>
-              <w:t xml:space="preserve">: </w:t>
+              <w:t xml:space="preserve">iente pode consultar o cardápio dividido por categoria em: </w:t>
             </w:r>
             <w:r>
               <w:rPr>
@@ -1158,29 +1043,10 @@
                 <w:sz w:val="24"/>
                 <w:szCs w:val="24"/>
               </w:rPr>
-              <w:t>[</w:t>
-            </w:r>
-            <w:r>
-              <w:rPr>
-                <w:rFonts w:ascii="LiberationSans" w:eastAsia="Times New Roman" w:hAnsi="LiberationSans" w:cs="Times New Roman"/>
-                <w:sz w:val="24"/>
-                <w:szCs w:val="24"/>
-              </w:rPr>
-              <w:t>GET</w:t>
-            </w:r>
-            <w:r>
-              <w:rPr>
-                <w:rFonts w:ascii="LiberationSans" w:eastAsia="Times New Roman" w:hAnsi="LiberationSans" w:cs="Times New Roman"/>
-                <w:sz w:val="24"/>
-                <w:szCs w:val="24"/>
-              </w:rPr>
-              <w:t xml:space="preserve">] </w:t>
-            </w:r>
-            <w:r>
-              <w:t>/api/</w:t>
-            </w:r>
-            <w:r>
-              <w:t>produtos</w:t>
+              <w:t xml:space="preserve">[GET] </w:t>
+            </w:r>
+            <w:r>
+              <w:t>/api/produtos</w:t>
             </w:r>
             <w:r>
               <w:rPr>
@@ -1256,17 +1122,7 @@
                 <w:sz w:val="24"/>
                 <w:szCs w:val="24"/>
               </w:rPr>
-              <w:t>2</w:t>
-            </w:r>
-            <w:r>
-              <w:rPr>
-                <w:rFonts w:ascii="Times New Roman" w:eastAsia="Times New Roman" w:hAnsi="Times New Roman" w:cs="Times New Roman"/>
-                <w:b/>
-                <w:bCs/>
-                <w:sz w:val="24"/>
-                <w:szCs w:val="24"/>
-              </w:rPr>
-              <w:t xml:space="preserve"> – </w:t>
+              <w:t xml:space="preserve">2 – </w:t>
             </w:r>
             <w:r>
               <w:rPr>
@@ -1292,15 +1148,7 @@
                 <w:sz w:val="24"/>
                 <w:szCs w:val="24"/>
               </w:rPr>
-              <w:t>cadastrar um produto em</w:t>
-            </w:r>
-            <w:r>
-              <w:rPr>
-                <w:rFonts w:ascii="Times New Roman" w:eastAsia="Times New Roman" w:hAnsi="Times New Roman" w:cs="Times New Roman"/>
-                <w:sz w:val="24"/>
-                <w:szCs w:val="24"/>
-              </w:rPr>
-              <w:t xml:space="preserve">: </w:t>
+              <w:t xml:space="preserve">cadastrar um produto em: </w:t>
             </w:r>
             <w:r>
               <w:rPr>
@@ -1316,23 +1164,7 @@
                 <w:sz w:val="24"/>
                 <w:szCs w:val="24"/>
               </w:rPr>
-              <w:t>[</w:t>
-            </w:r>
-            <w:r>
-              <w:rPr>
-                <w:rFonts w:ascii="LiberationSans" w:eastAsia="Times New Roman" w:hAnsi="LiberationSans" w:cs="Times New Roman"/>
-                <w:sz w:val="24"/>
-                <w:szCs w:val="24"/>
-              </w:rPr>
-              <w:t>POST</w:t>
-            </w:r>
-            <w:r>
-              <w:rPr>
-                <w:rFonts w:ascii="LiberationSans" w:eastAsia="Times New Roman" w:hAnsi="LiberationSans" w:cs="Times New Roman"/>
-                <w:sz w:val="24"/>
-                <w:szCs w:val="24"/>
-              </w:rPr>
-              <w:t xml:space="preserve">] </w:t>
+              <w:t xml:space="preserve">[POST] </w:t>
             </w:r>
             <w:r>
               <w:t>/api/produtos</w:t>
@@ -1383,17 +1215,7 @@
                 <w:sz w:val="24"/>
                 <w:szCs w:val="24"/>
               </w:rPr>
-              <w:t>3</w:t>
-            </w:r>
-            <w:r>
-              <w:rPr>
-                <w:rFonts w:ascii="Times New Roman" w:eastAsia="Times New Roman" w:hAnsi="Times New Roman" w:cs="Times New Roman"/>
-                <w:b/>
-                <w:bCs/>
-                <w:sz w:val="24"/>
-                <w:szCs w:val="24"/>
-              </w:rPr>
-              <w:t xml:space="preserve"> – </w:t>
+              <w:t xml:space="preserve">3 – </w:t>
             </w:r>
             <w:r>
               <w:rPr>
@@ -1419,15 +1241,7 @@
                 <w:sz w:val="24"/>
                 <w:szCs w:val="24"/>
               </w:rPr>
-              <w:t xml:space="preserve">atualizar </w:t>
-            </w:r>
-            <w:r>
-              <w:rPr>
-                <w:rFonts w:ascii="Times New Roman" w:eastAsia="Times New Roman" w:hAnsi="Times New Roman" w:cs="Times New Roman"/>
-                <w:sz w:val="24"/>
-                <w:szCs w:val="24"/>
-              </w:rPr>
-              <w:t xml:space="preserve">um produto em: </w:t>
+              <w:t xml:space="preserve">atualizar um produto em: </w:t>
             </w:r>
             <w:r>
               <w:rPr>
@@ -1443,29 +1257,10 @@
                 <w:sz w:val="24"/>
                 <w:szCs w:val="24"/>
               </w:rPr>
-              <w:t>[</w:t>
-            </w:r>
-            <w:r>
-              <w:rPr>
-                <w:rFonts w:ascii="LiberationSans" w:eastAsia="Times New Roman" w:hAnsi="LiberationSans" w:cs="Times New Roman"/>
-                <w:sz w:val="24"/>
-                <w:szCs w:val="24"/>
-              </w:rPr>
-              <w:t>PUT</w:t>
-            </w:r>
-            <w:r>
-              <w:rPr>
-                <w:rFonts w:ascii="LiberationSans" w:eastAsia="Times New Roman" w:hAnsi="LiberationSans" w:cs="Times New Roman"/>
-                <w:sz w:val="24"/>
-                <w:szCs w:val="24"/>
-              </w:rPr>
-              <w:t xml:space="preserve">] </w:t>
-            </w:r>
-            <w:r>
-              <w:t>/api/produtos</w:t>
-            </w:r>
-            <w:r>
-              <w:t>/{id}</w:t>
+              <w:t xml:space="preserve">[PUT] </w:t>
+            </w:r>
+            <w:r>
+              <w:t>/api/produtos/{id}</w:t>
             </w:r>
             <w:r>
               <w:rPr>
@@ -1514,17 +1309,7 @@
                 <w:sz w:val="24"/>
                 <w:szCs w:val="24"/>
               </w:rPr>
-              <w:t>4</w:t>
-            </w:r>
-            <w:r>
-              <w:rPr>
-                <w:rFonts w:ascii="Times New Roman" w:eastAsia="Times New Roman" w:hAnsi="Times New Roman" w:cs="Times New Roman"/>
-                <w:b/>
-                <w:bCs/>
-                <w:sz w:val="24"/>
-                <w:szCs w:val="24"/>
-              </w:rPr>
-              <w:t xml:space="preserve"> – </w:t>
+              <w:t xml:space="preserve">4 – </w:t>
             </w:r>
             <w:r>
               <w:rPr>
@@ -1550,15 +1335,7 @@
                 <w:sz w:val="24"/>
                 <w:szCs w:val="24"/>
               </w:rPr>
-              <w:t>remover</w:t>
-            </w:r>
-            <w:r>
-              <w:rPr>
-                <w:rFonts w:ascii="Times New Roman" w:eastAsia="Times New Roman" w:hAnsi="Times New Roman" w:cs="Times New Roman"/>
-                <w:sz w:val="24"/>
-                <w:szCs w:val="24"/>
-              </w:rPr>
-              <w:t xml:space="preserve"> um produto em: </w:t>
+              <w:t xml:space="preserve">remover um produto em: </w:t>
             </w:r>
             <w:r>
               <w:rPr>
@@ -1574,23 +1351,7 @@
                 <w:sz w:val="24"/>
                 <w:szCs w:val="24"/>
               </w:rPr>
-              <w:t>[</w:t>
-            </w:r>
-            <w:r>
-              <w:rPr>
-                <w:rFonts w:ascii="LiberationSans" w:eastAsia="Times New Roman" w:hAnsi="LiberationSans" w:cs="Times New Roman"/>
-                <w:sz w:val="24"/>
-                <w:szCs w:val="24"/>
-              </w:rPr>
-              <w:t>DELETE</w:t>
-            </w:r>
-            <w:r>
-              <w:rPr>
-                <w:rFonts w:ascii="LiberationSans" w:eastAsia="Times New Roman" w:hAnsi="LiberationSans" w:cs="Times New Roman"/>
-                <w:sz w:val="24"/>
-                <w:szCs w:val="24"/>
-              </w:rPr>
-              <w:t xml:space="preserve">] </w:t>
+              <w:t xml:space="preserve">[DELETE] </w:t>
             </w:r>
             <w:r>
               <w:t>/api/produtos/{id}</w:t>
@@ -1748,21 +1509,10 @@
                 <w:sz w:val="24"/>
                 <w:szCs w:val="24"/>
               </w:rPr>
-              <w:t>[POST]</w:t>
-            </w:r>
-            <w:r>
-              <w:rPr>
-                <w:rFonts w:ascii="LiberationSans" w:eastAsia="Times New Roman" w:hAnsi="LiberationSans" w:cs="Times New Roman"/>
-                <w:sz w:val="24"/>
-                <w:szCs w:val="24"/>
-              </w:rPr>
-              <w:t xml:space="preserve"> </w:t>
-            </w:r>
-            <w:r>
-              <w:t>/api/</w:t>
-            </w:r>
-            <w:r>
-              <w:t>carrinho</w:t>
+              <w:t xml:space="preserve">[POST] </w:t>
+            </w:r>
+            <w:r>
+              <w:t>/api/carrinho</w:t>
             </w:r>
             <w:r>
               <w:rPr>
@@ -1836,39 +1586,7 @@
                 <w:sz w:val="24"/>
                 <w:szCs w:val="24"/>
               </w:rPr>
-              <w:t xml:space="preserve">iente pode </w:t>
-            </w:r>
-            <w:r>
-              <w:rPr>
-                <w:rFonts w:ascii="Times New Roman" w:eastAsia="Times New Roman" w:hAnsi="Times New Roman" w:cs="Times New Roman"/>
-                <w:sz w:val="24"/>
-                <w:szCs w:val="24"/>
-              </w:rPr>
-              <w:t>atualizar</w:t>
-            </w:r>
-            <w:r>
-              <w:rPr>
-                <w:rFonts w:ascii="Times New Roman" w:eastAsia="Times New Roman" w:hAnsi="Times New Roman" w:cs="Times New Roman"/>
-                <w:sz w:val="24"/>
-                <w:szCs w:val="24"/>
-              </w:rPr>
-              <w:t xml:space="preserve"> um item </w:t>
-            </w:r>
-            <w:r>
-              <w:rPr>
-                <w:rFonts w:ascii="Times New Roman" w:eastAsia="Times New Roman" w:hAnsi="Times New Roman" w:cs="Times New Roman"/>
-                <w:sz w:val="24"/>
-                <w:szCs w:val="24"/>
-              </w:rPr>
-              <w:t xml:space="preserve">no </w:t>
-            </w:r>
-            <w:r>
-              <w:rPr>
-                <w:rFonts w:ascii="Times New Roman" w:eastAsia="Times New Roman" w:hAnsi="Times New Roman" w:cs="Times New Roman"/>
-                <w:sz w:val="24"/>
-                <w:szCs w:val="24"/>
-              </w:rPr>
-              <w:t xml:space="preserve">carrinho em: </w:t>
+              <w:t xml:space="preserve">iente pode atualizar um item no carrinho em: </w:t>
             </w:r>
             <w:r>
               <w:rPr>
@@ -1884,37 +1602,10 @@
                 <w:sz w:val="24"/>
                 <w:szCs w:val="24"/>
               </w:rPr>
-              <w:t>[P</w:t>
-            </w:r>
-            <w:r>
-              <w:rPr>
-                <w:rFonts w:ascii="LiberationSans" w:eastAsia="Times New Roman" w:hAnsi="LiberationSans" w:cs="Times New Roman"/>
-                <w:sz w:val="24"/>
-                <w:szCs w:val="24"/>
-              </w:rPr>
-              <w:t>UT</w:t>
-            </w:r>
-            <w:r>
-              <w:rPr>
-                <w:rFonts w:ascii="LiberationSans" w:eastAsia="Times New Roman" w:hAnsi="LiberationSans" w:cs="Times New Roman"/>
-                <w:sz w:val="24"/>
-                <w:szCs w:val="24"/>
-              </w:rPr>
-              <w:t>]</w:t>
-            </w:r>
-            <w:r>
-              <w:rPr>
-                <w:rFonts w:ascii="LiberationSans" w:eastAsia="Times New Roman" w:hAnsi="LiberationSans" w:cs="Times New Roman"/>
-                <w:sz w:val="24"/>
-                <w:szCs w:val="24"/>
-              </w:rPr>
-              <w:t xml:space="preserve"> </w:t>
-            </w:r>
-            <w:r>
-              <w:t>/api/carrinho</w:t>
-            </w:r>
-            <w:r>
-              <w:t>/{</w:t>
+              <w:t xml:space="preserve">[PUT] </w:t>
+            </w:r>
+            <w:r>
+              <w:t>/api/carrinho/{</w:t>
             </w:r>
             <w:proofErr w:type="spellStart"/>
             <w:r>
@@ -2000,23 +1691,7 @@
                 <w:sz w:val="24"/>
                 <w:szCs w:val="24"/>
               </w:rPr>
-              <w:t xml:space="preserve">iente pode </w:t>
-            </w:r>
-            <w:r>
-              <w:rPr>
-                <w:rFonts w:ascii="Times New Roman" w:eastAsia="Times New Roman" w:hAnsi="Times New Roman" w:cs="Times New Roman"/>
-                <w:sz w:val="24"/>
-                <w:szCs w:val="24"/>
-              </w:rPr>
-              <w:t>remover</w:t>
-            </w:r>
-            <w:r>
-              <w:rPr>
-                <w:rFonts w:ascii="Times New Roman" w:eastAsia="Times New Roman" w:hAnsi="Times New Roman" w:cs="Times New Roman"/>
-                <w:sz w:val="24"/>
-                <w:szCs w:val="24"/>
-              </w:rPr>
-              <w:t xml:space="preserve"> um item no carrinho em: </w:t>
+              <w:t xml:space="preserve">iente pode remover um item no carrinho em: </w:t>
             </w:r>
             <w:r>
               <w:rPr>
@@ -2032,31 +1707,7 @@
                 <w:sz w:val="24"/>
                 <w:szCs w:val="24"/>
               </w:rPr>
-              <w:t>[</w:t>
-            </w:r>
-            <w:r>
-              <w:rPr>
-                <w:rFonts w:ascii="LiberationSans" w:eastAsia="Times New Roman" w:hAnsi="LiberationSans" w:cs="Times New Roman"/>
-                <w:sz w:val="24"/>
-                <w:szCs w:val="24"/>
-              </w:rPr>
-              <w:t>DELETE</w:t>
-            </w:r>
-            <w:r>
-              <w:rPr>
-                <w:rFonts w:ascii="LiberationSans" w:eastAsia="Times New Roman" w:hAnsi="LiberationSans" w:cs="Times New Roman"/>
-                <w:sz w:val="24"/>
-                <w:szCs w:val="24"/>
-              </w:rPr>
-              <w:t>]</w:t>
-            </w:r>
-            <w:r>
-              <w:rPr>
-                <w:rFonts w:ascii="LiberationSans" w:eastAsia="Times New Roman" w:hAnsi="LiberationSans" w:cs="Times New Roman"/>
-                <w:sz w:val="24"/>
-                <w:szCs w:val="24"/>
-              </w:rPr>
-              <w:t xml:space="preserve"> </w:t>
+              <w:t xml:space="preserve">[DELETE] </w:t>
             </w:r>
             <w:r>
               <w:t>/api/carrinho/{</w:t>
@@ -2145,23 +1796,7 @@
                 <w:sz w:val="24"/>
                 <w:szCs w:val="24"/>
               </w:rPr>
-              <w:t xml:space="preserve">iente pode </w:t>
-            </w:r>
-            <w:r>
-              <w:rPr>
-                <w:rFonts w:ascii="Times New Roman" w:eastAsia="Times New Roman" w:hAnsi="Times New Roman" w:cs="Times New Roman"/>
-                <w:sz w:val="24"/>
-                <w:szCs w:val="24"/>
-              </w:rPr>
-              <w:t xml:space="preserve">consultar um carrinho </w:t>
-            </w:r>
-            <w:r>
-              <w:rPr>
-                <w:rFonts w:ascii="Times New Roman" w:eastAsia="Times New Roman" w:hAnsi="Times New Roman" w:cs="Times New Roman"/>
-                <w:sz w:val="24"/>
-                <w:szCs w:val="24"/>
-              </w:rPr>
-              <w:t xml:space="preserve">em: </w:t>
+              <w:t xml:space="preserve">iente pode consultar um carrinho em: </w:t>
             </w:r>
             <w:r>
               <w:rPr>
@@ -2177,23 +1812,7 @@
                 <w:sz w:val="24"/>
                 <w:szCs w:val="24"/>
               </w:rPr>
-              <w:t>[</w:t>
-            </w:r>
-            <w:r>
-              <w:rPr>
-                <w:rFonts w:ascii="LiberationSans" w:eastAsia="Times New Roman" w:hAnsi="LiberationSans" w:cs="Times New Roman"/>
-                <w:sz w:val="24"/>
-                <w:szCs w:val="24"/>
-              </w:rPr>
-              <w:t>GET</w:t>
-            </w:r>
-            <w:r>
-              <w:rPr>
-                <w:rFonts w:ascii="LiberationSans" w:eastAsia="Times New Roman" w:hAnsi="LiberationSans" w:cs="Times New Roman"/>
-                <w:sz w:val="24"/>
-                <w:szCs w:val="24"/>
-              </w:rPr>
-              <w:t xml:space="preserve">] </w:t>
+              <w:t xml:space="preserve">[GET] </w:t>
             </w:r>
             <w:r>
               <w:t>/api/carrinho</w:t>
@@ -2361,23 +1980,7 @@
                 <w:sz w:val="24"/>
                 <w:szCs w:val="24"/>
               </w:rPr>
-              <w:t xml:space="preserve">iente pode </w:t>
-            </w:r>
-            <w:r>
-              <w:rPr>
-                <w:rFonts w:ascii="Times New Roman" w:eastAsia="Times New Roman" w:hAnsi="Times New Roman" w:cs="Times New Roman"/>
-                <w:sz w:val="24"/>
-                <w:szCs w:val="24"/>
-              </w:rPr>
-              <w:t xml:space="preserve">efetuar o checkout do pedido </w:t>
-            </w:r>
-            <w:r>
-              <w:rPr>
-                <w:rFonts w:ascii="Times New Roman" w:eastAsia="Times New Roman" w:hAnsi="Times New Roman" w:cs="Times New Roman"/>
-                <w:sz w:val="24"/>
-                <w:szCs w:val="24"/>
-              </w:rPr>
-              <w:t xml:space="preserve">em: </w:t>
+              <w:t xml:space="preserve">iente pode efetuar o checkout do pedido em: </w:t>
             </w:r>
             <w:r>
               <w:rPr>
@@ -2393,29 +1996,10 @@
                 <w:sz w:val="24"/>
                 <w:szCs w:val="24"/>
               </w:rPr>
-              <w:t>[</w:t>
-            </w:r>
-            <w:r>
-              <w:rPr>
-                <w:rFonts w:ascii="LiberationSans" w:eastAsia="Times New Roman" w:hAnsi="LiberationSans" w:cs="Times New Roman"/>
-                <w:sz w:val="24"/>
-                <w:szCs w:val="24"/>
-              </w:rPr>
-              <w:t>POST</w:t>
-            </w:r>
-            <w:r>
-              <w:rPr>
-                <w:rFonts w:ascii="LiberationSans" w:eastAsia="Times New Roman" w:hAnsi="LiberationSans" w:cs="Times New Roman"/>
-                <w:sz w:val="24"/>
-                <w:szCs w:val="24"/>
-              </w:rPr>
-              <w:t xml:space="preserve">] </w:t>
-            </w:r>
-            <w:r>
-              <w:t>/api/</w:t>
-            </w:r>
-            <w:r>
-              <w:t>pedidos</w:t>
+              <w:t xml:space="preserve">[POST] </w:t>
+            </w:r>
+            <w:r>
+              <w:t>/api/pedidos</w:t>
             </w:r>
             <w:r>
               <w:rPr>
@@ -2489,23 +2073,7 @@
                 <w:sz w:val="24"/>
                 <w:szCs w:val="24"/>
               </w:rPr>
-              <w:t xml:space="preserve">iente pode </w:t>
-            </w:r>
-            <w:r>
-              <w:rPr>
-                <w:rFonts w:ascii="Times New Roman" w:eastAsia="Times New Roman" w:hAnsi="Times New Roman" w:cs="Times New Roman"/>
-                <w:sz w:val="24"/>
-                <w:szCs w:val="24"/>
-              </w:rPr>
-              <w:t xml:space="preserve">consultar </w:t>
-            </w:r>
-            <w:r>
-              <w:rPr>
-                <w:rFonts w:ascii="Times New Roman" w:eastAsia="Times New Roman" w:hAnsi="Times New Roman" w:cs="Times New Roman"/>
-                <w:sz w:val="24"/>
-                <w:szCs w:val="24"/>
-              </w:rPr>
-              <w:t xml:space="preserve">o pedido em: </w:t>
+              <w:t xml:space="preserve">iente pode consultar o pedido em: </w:t>
             </w:r>
             <w:r>
               <w:rPr>
@@ -2521,29 +2089,10 @@
                 <w:sz w:val="24"/>
                 <w:szCs w:val="24"/>
               </w:rPr>
-              <w:t>[</w:t>
-            </w:r>
-            <w:r>
-              <w:rPr>
-                <w:rFonts w:ascii="LiberationSans" w:eastAsia="Times New Roman" w:hAnsi="LiberationSans" w:cs="Times New Roman"/>
-                <w:sz w:val="24"/>
-                <w:szCs w:val="24"/>
-              </w:rPr>
-              <w:t>GET</w:t>
-            </w:r>
-            <w:r>
-              <w:rPr>
-                <w:rFonts w:ascii="LiberationSans" w:eastAsia="Times New Roman" w:hAnsi="LiberationSans" w:cs="Times New Roman"/>
-                <w:sz w:val="24"/>
-                <w:szCs w:val="24"/>
-              </w:rPr>
-              <w:t xml:space="preserve">] </w:t>
-            </w:r>
-            <w:r>
-              <w:t>/api/pedidos</w:t>
-            </w:r>
-            <w:r>
-              <w:t>/{id}</w:t>
+              <w:t xml:space="preserve">[GET] </w:t>
+            </w:r>
+            <w:r>
+              <w:t>/api/pedidos/{id}</w:t>
             </w:r>
             <w:r>
               <w:rPr>
@@ -2617,23 +2166,7 @@
                 <w:sz w:val="24"/>
                 <w:szCs w:val="24"/>
               </w:rPr>
-              <w:t xml:space="preserve">iente pode </w:t>
-            </w:r>
-            <w:r>
-              <w:rPr>
-                <w:rFonts w:ascii="Times New Roman" w:eastAsia="Times New Roman" w:hAnsi="Times New Roman" w:cs="Times New Roman"/>
-                <w:sz w:val="24"/>
-                <w:szCs w:val="24"/>
-              </w:rPr>
-              <w:t xml:space="preserve">confirmar e efetuar o pagamento do </w:t>
-            </w:r>
-            <w:r>
-              <w:rPr>
-                <w:rFonts w:ascii="Times New Roman" w:eastAsia="Times New Roman" w:hAnsi="Times New Roman" w:cs="Times New Roman"/>
-                <w:sz w:val="24"/>
-                <w:szCs w:val="24"/>
-              </w:rPr>
-              <w:t xml:space="preserve">pedido em: </w:t>
+              <w:t xml:space="preserve">iente pode confirmar e efetuar o pagamento do pedido em: </w:t>
             </w:r>
             <w:r>
               <w:rPr>
@@ -2656,17 +2189,11 @@
             </w:r>
             <w:proofErr w:type="spellStart"/>
             <w:r>
-              <w:t>pedidoI</w:t>
-            </w:r>
-            <w:r>
-              <w:t>d</w:t>
+              <w:t>pedidoId</w:t>
             </w:r>
             <w:proofErr w:type="spellEnd"/>
             <w:r>
-              <w:t>}</w:t>
-            </w:r>
-            <w:r>
-              <w:t>/confirmar</w:t>
+              <w:t>}/confirmar</w:t>
             </w:r>
             <w:r>
               <w:rPr>
@@ -2798,15 +2325,7 @@
                 <w:sz w:val="24"/>
                 <w:szCs w:val="24"/>
               </w:rPr>
-              <w:t xml:space="preserve"> consultar pedidos, filtrando por status em:</w:t>
-            </w:r>
-            <w:r>
-              <w:rPr>
-                <w:rFonts w:ascii="Times New Roman" w:eastAsia="Times New Roman" w:hAnsi="Times New Roman" w:cs="Times New Roman"/>
-                <w:sz w:val="24"/>
-                <w:szCs w:val="24"/>
-              </w:rPr>
-              <w:t xml:space="preserve"> </w:t>
+              <w:t xml:space="preserve"> consultar pedidos, filtrando por status em: </w:t>
             </w:r>
             <w:r>
               <w:rPr>
@@ -2822,29 +2341,10 @@
                 <w:sz w:val="24"/>
                 <w:szCs w:val="24"/>
               </w:rPr>
-              <w:t>[</w:t>
-            </w:r>
-            <w:r>
-              <w:rPr>
-                <w:rFonts w:ascii="LiberationSans" w:eastAsia="Times New Roman" w:hAnsi="LiberationSans" w:cs="Times New Roman"/>
-                <w:sz w:val="24"/>
-                <w:szCs w:val="24"/>
-              </w:rPr>
-              <w:t>GET</w:t>
-            </w:r>
-            <w:r>
-              <w:rPr>
-                <w:rFonts w:ascii="LiberationSans" w:eastAsia="Times New Roman" w:hAnsi="LiberationSans" w:cs="Times New Roman"/>
-                <w:sz w:val="24"/>
-                <w:szCs w:val="24"/>
-              </w:rPr>
-              <w:t xml:space="preserve">] </w:t>
-            </w:r>
-            <w:r>
-              <w:t>/api/</w:t>
-            </w:r>
-            <w:r>
-              <w:t>preparo</w:t>
+              <w:t xml:space="preserve">[GET] </w:t>
+            </w:r>
+            <w:r>
+              <w:t>/api/preparo</w:t>
             </w:r>
             <w:r>
               <w:rPr>
@@ -2892,17 +2392,7 @@
                 <w:sz w:val="24"/>
                 <w:szCs w:val="24"/>
               </w:rPr>
-              <w:t>2</w:t>
-            </w:r>
-            <w:r>
-              <w:rPr>
-                <w:rFonts w:ascii="Times New Roman" w:eastAsia="Times New Roman" w:hAnsi="Times New Roman" w:cs="Times New Roman"/>
-                <w:b/>
-                <w:bCs/>
-                <w:sz w:val="24"/>
-                <w:szCs w:val="24"/>
-              </w:rPr>
-              <w:t xml:space="preserve"> – </w:t>
+              <w:t xml:space="preserve">2 – </w:t>
             </w:r>
             <w:r>
               <w:rPr>
@@ -2934,39 +2424,7 @@
                 <w:sz w:val="24"/>
                 <w:szCs w:val="24"/>
               </w:rPr>
-              <w:t xml:space="preserve"> consultar </w:t>
-            </w:r>
-            <w:r>
-              <w:rPr>
-                <w:rFonts w:ascii="Times New Roman" w:eastAsia="Times New Roman" w:hAnsi="Times New Roman" w:cs="Times New Roman"/>
-                <w:sz w:val="24"/>
-                <w:szCs w:val="24"/>
-              </w:rPr>
-              <w:t xml:space="preserve">os </w:t>
-            </w:r>
-            <w:r>
-              <w:rPr>
-                <w:rFonts w:ascii="Times New Roman" w:eastAsia="Times New Roman" w:hAnsi="Times New Roman" w:cs="Times New Roman"/>
-                <w:sz w:val="24"/>
-                <w:szCs w:val="24"/>
-              </w:rPr>
-              <w:t>pedidos</w:t>
-            </w:r>
-            <w:r>
-              <w:rPr>
-                <w:rFonts w:ascii="Times New Roman" w:eastAsia="Times New Roman" w:hAnsi="Times New Roman" w:cs="Times New Roman"/>
-                <w:sz w:val="24"/>
-                <w:szCs w:val="24"/>
-              </w:rPr>
-              <w:t xml:space="preserve"> que serão exibidos no monitor de acompanhamento em</w:t>
-            </w:r>
-            <w:r>
-              <w:rPr>
-                <w:rFonts w:ascii="Times New Roman" w:eastAsia="Times New Roman" w:hAnsi="Times New Roman" w:cs="Times New Roman"/>
-                <w:sz w:val="24"/>
-                <w:szCs w:val="24"/>
-              </w:rPr>
-              <w:t xml:space="preserve">: </w:t>
+              <w:t xml:space="preserve"> consultar os pedidos que serão exibidos no monitor de acompanhamento em: </w:t>
             </w:r>
             <w:r>
               <w:rPr>
@@ -2985,10 +2443,7 @@
               <w:t xml:space="preserve">[GET] </w:t>
             </w:r>
             <w:r>
-              <w:t>/api/</w:t>
-            </w:r>
-            <w:r>
-              <w:t>monitor</w:t>
+              <w:t>/api/monitor</w:t>
             </w:r>
             <w:r>
               <w:rPr>
@@ -3036,17 +2491,7 @@
                 <w:sz w:val="24"/>
                 <w:szCs w:val="24"/>
               </w:rPr>
-              <w:t>3</w:t>
-            </w:r>
-            <w:r>
-              <w:rPr>
-                <w:rFonts w:ascii="Times New Roman" w:eastAsia="Times New Roman" w:hAnsi="Times New Roman" w:cs="Times New Roman"/>
-                <w:b/>
-                <w:bCs/>
-                <w:sz w:val="24"/>
-                <w:szCs w:val="24"/>
-              </w:rPr>
-              <w:t xml:space="preserve"> – </w:t>
+              <w:t xml:space="preserve">3 – </w:t>
             </w:r>
             <w:r>
               <w:rPr>
@@ -3078,23 +2523,7 @@
                 <w:sz w:val="24"/>
                 <w:szCs w:val="24"/>
               </w:rPr>
-              <w:t xml:space="preserve"> consultar </w:t>
-            </w:r>
-            <w:r>
-              <w:rPr>
-                <w:rFonts w:ascii="Times New Roman" w:eastAsia="Times New Roman" w:hAnsi="Times New Roman" w:cs="Times New Roman"/>
-                <w:sz w:val="24"/>
-                <w:szCs w:val="24"/>
-              </w:rPr>
-              <w:t xml:space="preserve">um pedido específico </w:t>
-            </w:r>
-            <w:r>
-              <w:rPr>
-                <w:rFonts w:ascii="Times New Roman" w:eastAsia="Times New Roman" w:hAnsi="Times New Roman" w:cs="Times New Roman"/>
-                <w:sz w:val="24"/>
-                <w:szCs w:val="24"/>
-              </w:rPr>
-              <w:t xml:space="preserve">em: </w:t>
+              <w:t xml:space="preserve"> consultar um pedido específico em: </w:t>
             </w:r>
             <w:r>
               <w:rPr>
@@ -3113,10 +2542,7 @@
               <w:t xml:space="preserve">[GET] </w:t>
             </w:r>
             <w:r>
-              <w:t>/api/</w:t>
-            </w:r>
-            <w:r>
-              <w:t>preparo/{id}</w:t>
+              <w:t>/api/preparo/{id}</w:t>
             </w:r>
             <w:r>
               <w:rPr>
@@ -3164,17 +2590,7 @@
                 <w:sz w:val="24"/>
                 <w:szCs w:val="24"/>
               </w:rPr>
-              <w:t>4</w:t>
-            </w:r>
-            <w:r>
-              <w:rPr>
-                <w:rFonts w:ascii="Times New Roman" w:eastAsia="Times New Roman" w:hAnsi="Times New Roman" w:cs="Times New Roman"/>
-                <w:b/>
-                <w:bCs/>
-                <w:sz w:val="24"/>
-                <w:szCs w:val="24"/>
-              </w:rPr>
-              <w:t xml:space="preserve"> – </w:t>
+              <w:t xml:space="preserve">4 – </w:t>
             </w:r>
             <w:r>
               <w:rPr>
@@ -3206,15 +2622,7 @@
                 <w:sz w:val="24"/>
                 <w:szCs w:val="24"/>
               </w:rPr>
-              <w:t xml:space="preserve"> iniciar o pedido </w:t>
-            </w:r>
-            <w:r>
-              <w:rPr>
-                <w:rFonts w:ascii="Times New Roman" w:eastAsia="Times New Roman" w:hAnsi="Times New Roman" w:cs="Times New Roman"/>
-                <w:sz w:val="24"/>
-                <w:szCs w:val="24"/>
-              </w:rPr>
-              <w:t xml:space="preserve">em: </w:t>
+              <w:t xml:space="preserve"> iniciar o pedido em: </w:t>
             </w:r>
             <w:r>
               <w:rPr>
@@ -3230,29 +2638,117 @@
                 <w:sz w:val="24"/>
                 <w:szCs w:val="24"/>
               </w:rPr>
-              <w:t>[</w:t>
-            </w:r>
-            <w:r>
-              <w:rPr>
-                <w:rFonts w:ascii="LiberationSans" w:eastAsia="Times New Roman" w:hAnsi="LiberationSans" w:cs="Times New Roman"/>
-                <w:sz w:val="24"/>
-                <w:szCs w:val="24"/>
-              </w:rPr>
-              <w:t>POST</w:t>
-            </w:r>
-            <w:r>
-              <w:rPr>
-                <w:rFonts w:ascii="LiberationSans" w:eastAsia="Times New Roman" w:hAnsi="LiberationSans" w:cs="Times New Roman"/>
-                <w:sz w:val="24"/>
-                <w:szCs w:val="24"/>
-              </w:rPr>
-              <w:t xml:space="preserve">] </w:t>
+              <w:t xml:space="preserve">[POST] </w:t>
+            </w:r>
+            <w:r>
+              <w:t>/api/preparo/iniciar</w:t>
+            </w:r>
+            <w:r>
+              <w:rPr>
+                <w:rFonts w:ascii="LiberationSans" w:eastAsia="Times New Roman" w:hAnsi="LiberationSans" w:cs="Times New Roman"/>
+                <w:sz w:val="24"/>
+                <w:szCs w:val="24"/>
+              </w:rPr>
+              <w:t>)</w:t>
+            </w:r>
+          </w:p>
+          <w:p>
+            <w:pPr>
+              <w:spacing w:after="0" w:line="240" w:lineRule="auto"/>
+              <w:rPr>
+                <w:rFonts w:ascii="LiberationSans" w:eastAsia="Times New Roman" w:hAnsi="LiberationSans" w:cs="Times New Roman"/>
+                <w:sz w:val="24"/>
+                <w:szCs w:val="24"/>
+              </w:rPr>
+            </w:pPr>
+          </w:p>
+          <w:p>
+            <w:pPr>
+              <w:spacing w:after="0" w:line="240" w:lineRule="auto"/>
+              <w:rPr>
+                <w:rFonts w:ascii="LiberationSans" w:eastAsia="Times New Roman" w:hAnsi="LiberationSans" w:cs="Times New Roman"/>
+                <w:sz w:val="24"/>
+                <w:szCs w:val="24"/>
+              </w:rPr>
+            </w:pPr>
+            <w:r>
+              <w:rPr>
+                <w:rFonts w:ascii="Times New Roman" w:eastAsia="Times New Roman" w:hAnsi="Times New Roman" w:cs="Times New Roman"/>
+                <w:b/>
+                <w:bCs/>
+                <w:sz w:val="24"/>
+                <w:szCs w:val="24"/>
+              </w:rPr>
+              <w:t>#</w:t>
+            </w:r>
+            <w:r>
+              <w:rPr>
+                <w:rFonts w:ascii="Times New Roman" w:eastAsia="Times New Roman" w:hAnsi="Times New Roman" w:cs="Times New Roman"/>
+                <w:b/>
+                <w:bCs/>
+                <w:sz w:val="24"/>
+                <w:szCs w:val="24"/>
+              </w:rPr>
+              <w:t xml:space="preserve">5 – </w:t>
+            </w:r>
+            <w:r>
+              <w:rPr>
+                <w:rFonts w:ascii="Times New Roman" w:eastAsia="Times New Roman" w:hAnsi="Times New Roman" w:cs="Times New Roman"/>
+                <w:sz w:val="24"/>
+                <w:szCs w:val="24"/>
+              </w:rPr>
+              <w:t>Pod</w:t>
+            </w:r>
+            <w:r>
+              <w:rPr>
+                <w:rFonts w:ascii="Times New Roman" w:eastAsia="Times New Roman" w:hAnsi="Times New Roman" w:cs="Times New Roman"/>
+                <w:sz w:val="24"/>
+                <w:szCs w:val="24"/>
+              </w:rPr>
+              <w:t>e</w:t>
+            </w:r>
+            <w:r>
+              <w:rPr>
+                <w:rFonts w:ascii="Times New Roman" w:eastAsia="Times New Roman" w:hAnsi="Times New Roman" w:cs="Times New Roman"/>
+                <w:sz w:val="24"/>
+                <w:szCs w:val="24"/>
+              </w:rPr>
+              <w:t>-se</w:t>
+            </w:r>
+            <w:r>
+              <w:rPr>
+                <w:rFonts w:ascii="Times New Roman" w:eastAsia="Times New Roman" w:hAnsi="Times New Roman" w:cs="Times New Roman"/>
+                <w:sz w:val="24"/>
+                <w:szCs w:val="24"/>
+              </w:rPr>
+              <w:t xml:space="preserve"> finalizar o pedido em: </w:t>
+            </w:r>
+            <w:r>
+              <w:rPr>
+                <w:rFonts w:ascii="LiberationSans" w:eastAsia="Times New Roman" w:hAnsi="LiberationSans" w:cs="Times New Roman"/>
+                <w:sz w:val="24"/>
+                <w:szCs w:val="24"/>
+              </w:rPr>
+              <w:t>(</w:t>
+            </w:r>
+            <w:r>
+              <w:rPr>
+                <w:rFonts w:ascii="LiberationSans" w:eastAsia="Times New Roman" w:hAnsi="LiberationSans" w:cs="Times New Roman"/>
+                <w:sz w:val="24"/>
+                <w:szCs w:val="24"/>
+              </w:rPr>
+              <w:t xml:space="preserve">[POST] </w:t>
             </w:r>
             <w:r>
               <w:t>/api/preparo/</w:t>
             </w:r>
             <w:r>
-              <w:t>iniciar</w:t>
+              <w:rPr>
+                <w:rFonts w:ascii="Times New Roman" w:eastAsia="Times New Roman" w:hAnsi="Times New Roman" w:cs="Times New Roman"/>
+                <w:sz w:val="24"/>
+                <w:szCs w:val="24"/>
+              </w:rPr>
+              <w:t>finalizar</w:t>
             </w:r>
             <w:r>
               <w:rPr>
@@ -3300,17 +2796,7 @@
                 <w:sz w:val="24"/>
                 <w:szCs w:val="24"/>
               </w:rPr>
-              <w:t>5</w:t>
-            </w:r>
-            <w:r>
-              <w:rPr>
-                <w:rFonts w:ascii="Times New Roman" w:eastAsia="Times New Roman" w:hAnsi="Times New Roman" w:cs="Times New Roman"/>
-                <w:b/>
-                <w:bCs/>
-                <w:sz w:val="24"/>
-                <w:szCs w:val="24"/>
-              </w:rPr>
-              <w:t xml:space="preserve"> – </w:t>
+              <w:t xml:space="preserve">6 – </w:t>
             </w:r>
             <w:r>
               <w:rPr>
@@ -3342,23 +2828,24 @@
                 <w:sz w:val="24"/>
                 <w:szCs w:val="24"/>
               </w:rPr>
-              <w:t xml:space="preserve"> </w:t>
-            </w:r>
-            <w:r>
-              <w:rPr>
-                <w:rFonts w:ascii="Times New Roman" w:eastAsia="Times New Roman" w:hAnsi="Times New Roman" w:cs="Times New Roman"/>
-                <w:sz w:val="24"/>
-                <w:szCs w:val="24"/>
-              </w:rPr>
-              <w:t>finalizar</w:t>
-            </w:r>
-            <w:r>
-              <w:rPr>
-                <w:rFonts w:ascii="Times New Roman" w:eastAsia="Times New Roman" w:hAnsi="Times New Roman" w:cs="Times New Roman"/>
-                <w:sz w:val="24"/>
-                <w:szCs w:val="24"/>
-              </w:rPr>
-              <w:t xml:space="preserve"> o pedido em: </w:t>
+              <w:t xml:space="preserve"> confirmar entrega </w:t>
+            </w:r>
+            <w:r>
+              <w:rPr>
+                <w:rFonts w:ascii="Times New Roman" w:eastAsia="Times New Roman" w:hAnsi="Times New Roman" w:cs="Times New Roman"/>
+                <w:sz w:val="24"/>
+                <w:szCs w:val="24"/>
+                <w:u w:val="single"/>
+              </w:rPr>
+              <w:t>do</w:t>
+            </w:r>
+            <w:r>
+              <w:rPr>
+                <w:rFonts w:ascii="Times New Roman" w:eastAsia="Times New Roman" w:hAnsi="Times New Roman" w:cs="Times New Roman"/>
+                <w:sz w:val="24"/>
+                <w:szCs w:val="24"/>
+              </w:rPr>
+              <w:t xml:space="preserve"> pedido em: </w:t>
             </w:r>
             <w:r>
               <w:rPr>
@@ -3377,161 +2864,7 @@
               <w:t xml:space="preserve">[POST] </w:t>
             </w:r>
             <w:r>
-              <w:t>/api/preparo/</w:t>
-            </w:r>
-            <w:r>
-              <w:rPr>
-                <w:rFonts w:ascii="Times New Roman" w:eastAsia="Times New Roman" w:hAnsi="Times New Roman" w:cs="Times New Roman"/>
-                <w:sz w:val="24"/>
-                <w:szCs w:val="24"/>
-              </w:rPr>
-              <w:t>finalizar</w:t>
-            </w:r>
-            <w:r>
-              <w:rPr>
-                <w:rFonts w:ascii="LiberationSans" w:eastAsia="Times New Roman" w:hAnsi="LiberationSans" w:cs="Times New Roman"/>
-                <w:sz w:val="24"/>
-                <w:szCs w:val="24"/>
-              </w:rPr>
-              <w:t>)</w:t>
-            </w:r>
-          </w:p>
-          <w:p>
-            <w:pPr>
-              <w:spacing w:after="0" w:line="240" w:lineRule="auto"/>
-              <w:rPr>
-                <w:rFonts w:ascii="LiberationSans" w:eastAsia="Times New Roman" w:hAnsi="LiberationSans" w:cs="Times New Roman"/>
-                <w:sz w:val="24"/>
-                <w:szCs w:val="24"/>
-              </w:rPr>
-            </w:pPr>
-          </w:p>
-          <w:p>
-            <w:pPr>
-              <w:spacing w:after="0" w:line="240" w:lineRule="auto"/>
-              <w:rPr>
-                <w:rFonts w:ascii="LiberationSans" w:eastAsia="Times New Roman" w:hAnsi="LiberationSans" w:cs="Times New Roman"/>
-                <w:sz w:val="24"/>
-                <w:szCs w:val="24"/>
-              </w:rPr>
-            </w:pPr>
-            <w:r>
-              <w:rPr>
-                <w:rFonts w:ascii="Times New Roman" w:eastAsia="Times New Roman" w:hAnsi="Times New Roman" w:cs="Times New Roman"/>
-                <w:b/>
-                <w:bCs/>
-                <w:sz w:val="24"/>
-                <w:szCs w:val="24"/>
-              </w:rPr>
-              <w:t>#</w:t>
-            </w:r>
-            <w:r>
-              <w:rPr>
-                <w:rFonts w:ascii="Times New Roman" w:eastAsia="Times New Roman" w:hAnsi="Times New Roman" w:cs="Times New Roman"/>
-                <w:b/>
-                <w:bCs/>
-                <w:sz w:val="24"/>
-                <w:szCs w:val="24"/>
-              </w:rPr>
-              <w:t>6</w:t>
-            </w:r>
-            <w:r>
-              <w:rPr>
-                <w:rFonts w:ascii="Times New Roman" w:eastAsia="Times New Roman" w:hAnsi="Times New Roman" w:cs="Times New Roman"/>
-                <w:b/>
-                <w:bCs/>
-                <w:sz w:val="24"/>
-                <w:szCs w:val="24"/>
-              </w:rPr>
-              <w:t xml:space="preserve"> – </w:t>
-            </w:r>
-            <w:r>
-              <w:rPr>
-                <w:rFonts w:ascii="Times New Roman" w:eastAsia="Times New Roman" w:hAnsi="Times New Roman" w:cs="Times New Roman"/>
-                <w:sz w:val="24"/>
-                <w:szCs w:val="24"/>
-              </w:rPr>
-              <w:t>Pod</w:t>
-            </w:r>
-            <w:r>
-              <w:rPr>
-                <w:rFonts w:ascii="Times New Roman" w:eastAsia="Times New Roman" w:hAnsi="Times New Roman" w:cs="Times New Roman"/>
-                <w:sz w:val="24"/>
-                <w:szCs w:val="24"/>
-              </w:rPr>
-              <w:t>e</w:t>
-            </w:r>
-            <w:r>
-              <w:rPr>
-                <w:rFonts w:ascii="Times New Roman" w:eastAsia="Times New Roman" w:hAnsi="Times New Roman" w:cs="Times New Roman"/>
-                <w:sz w:val="24"/>
-                <w:szCs w:val="24"/>
-              </w:rPr>
-              <w:t>-se</w:t>
-            </w:r>
-            <w:r>
-              <w:rPr>
-                <w:rFonts w:ascii="Times New Roman" w:eastAsia="Times New Roman" w:hAnsi="Times New Roman" w:cs="Times New Roman"/>
-                <w:sz w:val="24"/>
-                <w:szCs w:val="24"/>
-              </w:rPr>
-              <w:t xml:space="preserve"> </w:t>
-            </w:r>
-            <w:r>
-              <w:rPr>
-                <w:rFonts w:ascii="Times New Roman" w:eastAsia="Times New Roman" w:hAnsi="Times New Roman" w:cs="Times New Roman"/>
-                <w:sz w:val="24"/>
-                <w:szCs w:val="24"/>
-              </w:rPr>
-              <w:t xml:space="preserve">confirmar entrega </w:t>
-            </w:r>
-            <w:r>
-              <w:rPr>
-                <w:rFonts w:ascii="Times New Roman" w:eastAsia="Times New Roman" w:hAnsi="Times New Roman" w:cs="Times New Roman"/>
-                <w:sz w:val="24"/>
-                <w:szCs w:val="24"/>
-                <w:u w:val="single"/>
-              </w:rPr>
-              <w:t>d</w:t>
-            </w:r>
-            <w:r>
-              <w:rPr>
-                <w:rFonts w:ascii="Times New Roman" w:eastAsia="Times New Roman" w:hAnsi="Times New Roman" w:cs="Times New Roman"/>
-                <w:sz w:val="24"/>
-                <w:szCs w:val="24"/>
-                <w:u w:val="single"/>
-              </w:rPr>
-              <w:t>o</w:t>
-            </w:r>
-            <w:r>
-              <w:rPr>
-                <w:rFonts w:ascii="Times New Roman" w:eastAsia="Times New Roman" w:hAnsi="Times New Roman" w:cs="Times New Roman"/>
-                <w:sz w:val="24"/>
-                <w:szCs w:val="24"/>
-              </w:rPr>
-              <w:t xml:space="preserve"> pedido em: </w:t>
-            </w:r>
-            <w:r>
-              <w:rPr>
-                <w:rFonts w:ascii="LiberationSans" w:eastAsia="Times New Roman" w:hAnsi="LiberationSans" w:cs="Times New Roman"/>
-                <w:sz w:val="24"/>
-                <w:szCs w:val="24"/>
-              </w:rPr>
-              <w:t>(</w:t>
-            </w:r>
-            <w:r>
-              <w:rPr>
-                <w:rFonts w:ascii="LiberationSans" w:eastAsia="Times New Roman" w:hAnsi="LiberationSans" w:cs="Times New Roman"/>
-                <w:sz w:val="24"/>
-                <w:szCs w:val="24"/>
-              </w:rPr>
-              <w:t xml:space="preserve">[POST] </w:t>
-            </w:r>
-            <w:r>
-              <w:t>/api/preparo/</w:t>
-            </w:r>
-            <w:r>
-              <w:t>confirmar-entrega</w:t>
+              <w:t>/api/preparo/confirmar-entrega</w:t>
             </w:r>
             <w:r>
               <w:rPr>
@@ -3656,16 +2989,127 @@
                 <w:sz w:val="24"/>
                 <w:szCs w:val="24"/>
               </w:rPr>
-              <w:t xml:space="preserve"> consultar </w:t>
-            </w:r>
-            <w:r>
-              <w:rPr>
-                <w:rFonts w:ascii="Times New Roman" w:eastAsia="Times New Roman" w:hAnsi="Times New Roman" w:cs="Times New Roman"/>
-                <w:sz w:val="24"/>
-                <w:szCs w:val="24"/>
-              </w:rPr>
-              <w:t>o estoque de um produto em</w:t>
-            </w:r>
+              <w:t xml:space="preserve"> consultar o estoque de um produto em: </w:t>
+            </w:r>
+            <w:r>
+              <w:rPr>
+                <w:rFonts w:ascii="LiberationSans" w:eastAsia="Times New Roman" w:hAnsi="LiberationSans" w:cs="Times New Roman"/>
+                <w:sz w:val="24"/>
+                <w:szCs w:val="24"/>
+              </w:rPr>
+              <w:t>(</w:t>
+            </w:r>
+            <w:r>
+              <w:rPr>
+                <w:rFonts w:ascii="LiberationSans" w:eastAsia="Times New Roman" w:hAnsi="LiberationSans" w:cs="Times New Roman"/>
+                <w:sz w:val="24"/>
+                <w:szCs w:val="24"/>
+              </w:rPr>
+              <w:t xml:space="preserve">[GET] </w:t>
+            </w:r>
+            <w:r>
+              <w:t>/api/estoques/{</w:t>
+            </w:r>
+            <w:proofErr w:type="spellStart"/>
+            <w:r>
+              <w:t>produtoId</w:t>
+            </w:r>
+            <w:proofErr w:type="spellEnd"/>
+            <w:r>
+              <w:t>}</w:t>
+            </w:r>
+            <w:r>
+              <w:rPr>
+                <w:rFonts w:ascii="LiberationSans" w:eastAsia="Times New Roman" w:hAnsi="LiberationSans" w:cs="Times New Roman"/>
+                <w:sz w:val="24"/>
+                <w:szCs w:val="24"/>
+              </w:rPr>
+              <w:t>)</w:t>
+            </w:r>
+          </w:p>
+          <w:p>
+            <w:pPr>
+              <w:spacing w:after="0" w:line="240" w:lineRule="auto"/>
+              <w:rPr>
+                <w:rFonts w:ascii="Times New Roman" w:eastAsia="Times New Roman" w:hAnsi="Times New Roman" w:cs="Times New Roman"/>
+                <w:b/>
+                <w:bCs/>
+                <w:sz w:val="24"/>
+                <w:szCs w:val="24"/>
+              </w:rPr>
+            </w:pPr>
+          </w:p>
+          <w:p>
+            <w:pPr>
+              <w:spacing w:after="0" w:line="240" w:lineRule="auto"/>
+              <w:rPr>
+                <w:rFonts w:ascii="LiberationSans" w:eastAsia="Times New Roman" w:hAnsi="LiberationSans" w:cs="Times New Roman"/>
+                <w:sz w:val="24"/>
+                <w:szCs w:val="24"/>
+              </w:rPr>
+            </w:pPr>
+            <w:r>
+              <w:rPr>
+                <w:rFonts w:ascii="Times New Roman" w:eastAsia="Times New Roman" w:hAnsi="Times New Roman" w:cs="Times New Roman"/>
+                <w:b/>
+                <w:bCs/>
+                <w:sz w:val="24"/>
+                <w:szCs w:val="24"/>
+              </w:rPr>
+              <w:t>#</w:t>
+            </w:r>
+            <w:r>
+              <w:rPr>
+                <w:rFonts w:ascii="Times New Roman" w:eastAsia="Times New Roman" w:hAnsi="Times New Roman" w:cs="Times New Roman"/>
+                <w:b/>
+                <w:bCs/>
+                <w:sz w:val="24"/>
+                <w:szCs w:val="24"/>
+              </w:rPr>
+              <w:t xml:space="preserve">2 – </w:t>
+            </w:r>
+            <w:r>
+              <w:rPr>
+                <w:rFonts w:ascii="Times New Roman" w:eastAsia="Times New Roman" w:hAnsi="Times New Roman" w:cs="Times New Roman"/>
+                <w:sz w:val="24"/>
+                <w:szCs w:val="24"/>
+              </w:rPr>
+              <w:t>Pod</w:t>
+            </w:r>
+            <w:r>
+              <w:rPr>
+                <w:rFonts w:ascii="Times New Roman" w:eastAsia="Times New Roman" w:hAnsi="Times New Roman" w:cs="Times New Roman"/>
+                <w:sz w:val="24"/>
+                <w:szCs w:val="24"/>
+              </w:rPr>
+              <w:t>e</w:t>
+            </w:r>
+            <w:r>
+              <w:rPr>
+                <w:rFonts w:ascii="Times New Roman" w:eastAsia="Times New Roman" w:hAnsi="Times New Roman" w:cs="Times New Roman"/>
+                <w:sz w:val="24"/>
+                <w:szCs w:val="24"/>
+              </w:rPr>
+              <w:t>-se</w:t>
+            </w:r>
+            <w:r>
+              <w:rPr>
+                <w:rFonts w:ascii="Times New Roman" w:eastAsia="Times New Roman" w:hAnsi="Times New Roman" w:cs="Times New Roman"/>
+                <w:sz w:val="24"/>
+                <w:szCs w:val="24"/>
+              </w:rPr>
+              <w:t xml:space="preserve"> adicionar ou remover quantidade em estoque do produto em </w:t>
+            </w:r>
+            <w:proofErr w:type="spellStart"/>
+            <w:r>
+              <w:rPr>
+                <w:rFonts w:ascii="Times New Roman" w:eastAsia="Times New Roman" w:hAnsi="Times New Roman" w:cs="Times New Roman"/>
+                <w:sz w:val="24"/>
+                <w:szCs w:val="24"/>
+              </w:rPr>
+              <w:t>em</w:t>
+            </w:r>
+            <w:proofErr w:type="spellEnd"/>
             <w:r>
               <w:rPr>
                 <w:rFonts w:ascii="Times New Roman" w:eastAsia="Times New Roman" w:hAnsi="Times New Roman" w:cs="Times New Roman"/>
@@ -3688,179 +3132,7 @@
                 <w:sz w:val="24"/>
                 <w:szCs w:val="24"/>
               </w:rPr>
-              <w:t xml:space="preserve">[GET] </w:t>
-            </w:r>
-            <w:r>
-              <w:t>/api/</w:t>
-            </w:r>
-            <w:r>
-              <w:t>estoques/{</w:t>
-            </w:r>
-            <w:proofErr w:type="spellStart"/>
-            <w:r>
-              <w:t>produtoId</w:t>
-            </w:r>
-            <w:proofErr w:type="spellEnd"/>
-            <w:r>
-              <w:t>}</w:t>
-            </w:r>
-            <w:r>
-              <w:rPr>
-                <w:rFonts w:ascii="LiberationSans" w:eastAsia="Times New Roman" w:hAnsi="LiberationSans" w:cs="Times New Roman"/>
-                <w:sz w:val="24"/>
-                <w:szCs w:val="24"/>
-              </w:rPr>
-              <w:t>)</w:t>
-            </w:r>
-          </w:p>
-          <w:p>
-            <w:pPr>
-              <w:spacing w:after="0" w:line="240" w:lineRule="auto"/>
-              <w:rPr>
-                <w:rFonts w:ascii="Times New Roman" w:eastAsia="Times New Roman" w:hAnsi="Times New Roman" w:cs="Times New Roman"/>
-                <w:b/>
-                <w:bCs/>
-                <w:sz w:val="24"/>
-                <w:szCs w:val="24"/>
-              </w:rPr>
-            </w:pPr>
-          </w:p>
-          <w:p>
-            <w:pPr>
-              <w:spacing w:after="0" w:line="240" w:lineRule="auto"/>
-              <w:rPr>
-                <w:rFonts w:ascii="LiberationSans" w:eastAsia="Times New Roman" w:hAnsi="LiberationSans" w:cs="Times New Roman"/>
-                <w:sz w:val="24"/>
-                <w:szCs w:val="24"/>
-              </w:rPr>
-            </w:pPr>
-            <w:r>
-              <w:rPr>
-                <w:rFonts w:ascii="Times New Roman" w:eastAsia="Times New Roman" w:hAnsi="Times New Roman" w:cs="Times New Roman"/>
-                <w:b/>
-                <w:bCs/>
-                <w:sz w:val="24"/>
-                <w:szCs w:val="24"/>
-              </w:rPr>
-              <w:t>#</w:t>
-            </w:r>
-            <w:r>
-              <w:rPr>
-                <w:rFonts w:ascii="Times New Roman" w:eastAsia="Times New Roman" w:hAnsi="Times New Roman" w:cs="Times New Roman"/>
-                <w:b/>
-                <w:bCs/>
-                <w:sz w:val="24"/>
-                <w:szCs w:val="24"/>
-              </w:rPr>
-              <w:t>2</w:t>
-            </w:r>
-            <w:r>
-              <w:rPr>
-                <w:rFonts w:ascii="Times New Roman" w:eastAsia="Times New Roman" w:hAnsi="Times New Roman" w:cs="Times New Roman"/>
-                <w:b/>
-                <w:bCs/>
-                <w:sz w:val="24"/>
-                <w:szCs w:val="24"/>
-              </w:rPr>
-              <w:t xml:space="preserve"> – </w:t>
-            </w:r>
-            <w:r>
-              <w:rPr>
-                <w:rFonts w:ascii="Times New Roman" w:eastAsia="Times New Roman" w:hAnsi="Times New Roman" w:cs="Times New Roman"/>
-                <w:sz w:val="24"/>
-                <w:szCs w:val="24"/>
-              </w:rPr>
-              <w:t>Pod</w:t>
-            </w:r>
-            <w:r>
-              <w:rPr>
-                <w:rFonts w:ascii="Times New Roman" w:eastAsia="Times New Roman" w:hAnsi="Times New Roman" w:cs="Times New Roman"/>
-                <w:sz w:val="24"/>
-                <w:szCs w:val="24"/>
-              </w:rPr>
-              <w:t>e</w:t>
-            </w:r>
-            <w:r>
-              <w:rPr>
-                <w:rFonts w:ascii="Times New Roman" w:eastAsia="Times New Roman" w:hAnsi="Times New Roman" w:cs="Times New Roman"/>
-                <w:sz w:val="24"/>
-                <w:szCs w:val="24"/>
-              </w:rPr>
-              <w:t>-se</w:t>
-            </w:r>
-            <w:r>
-              <w:rPr>
-                <w:rFonts w:ascii="Times New Roman" w:eastAsia="Times New Roman" w:hAnsi="Times New Roman" w:cs="Times New Roman"/>
-                <w:sz w:val="24"/>
-                <w:szCs w:val="24"/>
-              </w:rPr>
-              <w:t xml:space="preserve"> </w:t>
-            </w:r>
-            <w:r>
-              <w:rPr>
-                <w:rFonts w:ascii="Times New Roman" w:eastAsia="Times New Roman" w:hAnsi="Times New Roman" w:cs="Times New Roman"/>
-                <w:sz w:val="24"/>
-                <w:szCs w:val="24"/>
-              </w:rPr>
-              <w:t>adicionar ou remover quantidade em estoque do produto em</w:t>
-            </w:r>
-            <w:r>
-              <w:rPr>
-                <w:rFonts w:ascii="Times New Roman" w:eastAsia="Times New Roman" w:hAnsi="Times New Roman" w:cs="Times New Roman"/>
-                <w:sz w:val="24"/>
-                <w:szCs w:val="24"/>
-              </w:rPr>
-              <w:t xml:space="preserve"> </w:t>
-            </w:r>
-            <w:proofErr w:type="spellStart"/>
-            <w:r>
-              <w:rPr>
-                <w:rFonts w:ascii="Times New Roman" w:eastAsia="Times New Roman" w:hAnsi="Times New Roman" w:cs="Times New Roman"/>
-                <w:sz w:val="24"/>
-                <w:szCs w:val="24"/>
-              </w:rPr>
-              <w:t>em</w:t>
-            </w:r>
-            <w:proofErr w:type="spellEnd"/>
-            <w:r>
-              <w:rPr>
-                <w:rFonts w:ascii="Times New Roman" w:eastAsia="Times New Roman" w:hAnsi="Times New Roman" w:cs="Times New Roman"/>
-                <w:sz w:val="24"/>
-                <w:szCs w:val="24"/>
-              </w:rPr>
-              <w:t xml:space="preserve">: </w:t>
-            </w:r>
-            <w:r>
-              <w:rPr>
-                <w:rFonts w:ascii="LiberationSans" w:eastAsia="Times New Roman" w:hAnsi="LiberationSans" w:cs="Times New Roman"/>
-                <w:sz w:val="24"/>
-                <w:szCs w:val="24"/>
-              </w:rPr>
-              <w:t>(</w:t>
-            </w:r>
-            <w:r>
-              <w:rPr>
-                <w:rFonts w:ascii="LiberationSans" w:eastAsia="Times New Roman" w:hAnsi="LiberationSans" w:cs="Times New Roman"/>
-                <w:sz w:val="24"/>
-                <w:szCs w:val="24"/>
-              </w:rPr>
-              <w:t>[</w:t>
-            </w:r>
-            <w:r>
-              <w:rPr>
-                <w:rFonts w:ascii="LiberationSans" w:eastAsia="Times New Roman" w:hAnsi="LiberationSans" w:cs="Times New Roman"/>
-                <w:sz w:val="24"/>
-                <w:szCs w:val="24"/>
-              </w:rPr>
-              <w:t>POST</w:t>
-            </w:r>
-            <w:r>
-              <w:rPr>
-                <w:rFonts w:ascii="LiberationSans" w:eastAsia="Times New Roman" w:hAnsi="LiberationSans" w:cs="Times New Roman"/>
-                <w:sz w:val="24"/>
-                <w:szCs w:val="24"/>
-              </w:rPr>
-              <w:t xml:space="preserve">] </w:t>
+              <w:t xml:space="preserve">[POST] </w:t>
             </w:r>
             <w:r>
               <w:t>/api/estoques</w:t>
@@ -3977,23 +3249,7 @@
                 <w:sz w:val="24"/>
                 <w:szCs w:val="24"/>
               </w:rPr>
-              <w:t xml:space="preserve"> consultar </w:t>
-            </w:r>
-            <w:r>
-              <w:rPr>
-                <w:rFonts w:ascii="Times New Roman" w:eastAsia="Times New Roman" w:hAnsi="Times New Roman" w:cs="Times New Roman"/>
-                <w:sz w:val="24"/>
-                <w:szCs w:val="24"/>
-              </w:rPr>
-              <w:t>um cupom vigente em</w:t>
-            </w:r>
-            <w:r>
-              <w:rPr>
-                <w:rFonts w:ascii="Times New Roman" w:eastAsia="Times New Roman" w:hAnsi="Times New Roman" w:cs="Times New Roman"/>
-                <w:sz w:val="24"/>
-                <w:szCs w:val="24"/>
-              </w:rPr>
-              <w:t xml:space="preserve">: </w:t>
+              <w:t xml:space="preserve"> consultar um cupom vigente em: </w:t>
             </w:r>
             <w:r>
               <w:rPr>
@@ -4012,13 +3268,7 @@
               <w:t xml:space="preserve">[GET] </w:t>
             </w:r>
             <w:r>
-              <w:t>/api/</w:t>
-            </w:r>
-            <w:r>
-              <w:t>cupons</w:t>
-            </w:r>
-            <w:r>
-              <w:t>/{</w:t>
+              <w:t>/api/cupons/{</w:t>
             </w:r>
             <w:proofErr w:type="spellStart"/>
             <w:r>
@@ -4109,23 +3359,7 @@
                 <w:sz w:val="24"/>
                 <w:szCs w:val="24"/>
               </w:rPr>
-              <w:t xml:space="preserve"> </w:t>
-            </w:r>
-            <w:r>
-              <w:rPr>
-                <w:rFonts w:ascii="Times New Roman" w:eastAsia="Times New Roman" w:hAnsi="Times New Roman" w:cs="Times New Roman"/>
-                <w:sz w:val="24"/>
-                <w:szCs w:val="24"/>
-              </w:rPr>
-              <w:t>criar um cupom em</w:t>
-            </w:r>
-            <w:r>
-              <w:rPr>
-                <w:rFonts w:ascii="Times New Roman" w:eastAsia="Times New Roman" w:hAnsi="Times New Roman" w:cs="Times New Roman"/>
-                <w:sz w:val="24"/>
-                <w:szCs w:val="24"/>
-              </w:rPr>
-              <w:t xml:space="preserve">: </w:t>
+              <w:t xml:space="preserve"> criar um cupom em: </w:t>
             </w:r>
             <w:r>
               <w:rPr>
@@ -4144,10 +3378,7 @@
               <w:t xml:space="preserve">[POST] </w:t>
             </w:r>
             <w:r>
-              <w:t>/api/</w:t>
-            </w:r>
-            <w:r>
-              <w:t>cupons</w:t>
+              <w:t>/api/cupons</w:t>
             </w:r>
             <w:r>
               <w:rPr>
@@ -4196,17 +3427,7 @@
                 <w:sz w:val="24"/>
                 <w:szCs w:val="24"/>
               </w:rPr>
-              <w:t>3</w:t>
-            </w:r>
-            <w:r>
-              <w:rPr>
-                <w:rFonts w:ascii="Times New Roman" w:eastAsia="Times New Roman" w:hAnsi="Times New Roman" w:cs="Times New Roman"/>
-                <w:b/>
-                <w:bCs/>
-                <w:sz w:val="24"/>
-                <w:szCs w:val="24"/>
-              </w:rPr>
-              <w:t xml:space="preserve"> – </w:t>
+              <w:t xml:space="preserve">3 – </w:t>
             </w:r>
             <w:r>
               <w:rPr>
@@ -4238,23 +3459,7 @@
                 <w:sz w:val="24"/>
                 <w:szCs w:val="24"/>
               </w:rPr>
-              <w:t xml:space="preserve"> </w:t>
-            </w:r>
-            <w:r>
-              <w:rPr>
-                <w:rFonts w:ascii="Times New Roman" w:eastAsia="Times New Roman" w:hAnsi="Times New Roman" w:cs="Times New Roman"/>
-                <w:sz w:val="24"/>
-                <w:szCs w:val="24"/>
-              </w:rPr>
-              <w:t xml:space="preserve">atualizar </w:t>
-            </w:r>
-            <w:r>
-              <w:rPr>
-                <w:rFonts w:ascii="Times New Roman" w:eastAsia="Times New Roman" w:hAnsi="Times New Roman" w:cs="Times New Roman"/>
-                <w:sz w:val="24"/>
-                <w:szCs w:val="24"/>
-              </w:rPr>
-              <w:t xml:space="preserve">um cupom em: </w:t>
+              <w:t xml:space="preserve"> atualizar um cupom em: </w:t>
             </w:r>
             <w:r>
               <w:rPr>
@@ -4270,29 +3475,10 @@
                 <w:sz w:val="24"/>
                 <w:szCs w:val="24"/>
               </w:rPr>
-              <w:t>[</w:t>
-            </w:r>
-            <w:r>
-              <w:rPr>
-                <w:rFonts w:ascii="LiberationSans" w:eastAsia="Times New Roman" w:hAnsi="LiberationSans" w:cs="Times New Roman"/>
-                <w:sz w:val="24"/>
-                <w:szCs w:val="24"/>
-              </w:rPr>
-              <w:t>PUT</w:t>
-            </w:r>
-            <w:r>
-              <w:rPr>
-                <w:rFonts w:ascii="LiberationSans" w:eastAsia="Times New Roman" w:hAnsi="LiberationSans" w:cs="Times New Roman"/>
-                <w:sz w:val="24"/>
-                <w:szCs w:val="24"/>
-              </w:rPr>
-              <w:t xml:space="preserve">] </w:t>
-            </w:r>
-            <w:r>
-              <w:t>/api/cupons</w:t>
-            </w:r>
-            <w:r>
-              <w:t>/{</w:t>
+              <w:t xml:space="preserve">[PUT] </w:t>
+            </w:r>
+            <w:r>
+              <w:t>/api/cupons/{</w:t>
             </w:r>
             <w:proofErr w:type="spellStart"/>
             <w:r>
@@ -4350,17 +3536,7 @@
                 <w:sz w:val="24"/>
                 <w:szCs w:val="24"/>
               </w:rPr>
-              <w:t>4</w:t>
-            </w:r>
-            <w:r>
-              <w:rPr>
-                <w:rFonts w:ascii="Times New Roman" w:eastAsia="Times New Roman" w:hAnsi="Times New Roman" w:cs="Times New Roman"/>
-                <w:b/>
-                <w:bCs/>
-                <w:sz w:val="24"/>
-                <w:szCs w:val="24"/>
-              </w:rPr>
-              <w:t xml:space="preserve"> – </w:t>
+              <w:t xml:space="preserve">4 – </w:t>
             </w:r>
             <w:r>
               <w:rPr>
@@ -4392,23 +3568,7 @@
                 <w:sz w:val="24"/>
                 <w:szCs w:val="24"/>
               </w:rPr>
-              <w:t xml:space="preserve"> </w:t>
-            </w:r>
-            <w:r>
-              <w:rPr>
-                <w:rFonts w:ascii="Times New Roman" w:eastAsia="Times New Roman" w:hAnsi="Times New Roman" w:cs="Times New Roman"/>
-                <w:sz w:val="24"/>
-                <w:szCs w:val="24"/>
-              </w:rPr>
-              <w:t xml:space="preserve">inativar </w:t>
-            </w:r>
-            <w:r>
-              <w:rPr>
-                <w:rFonts w:ascii="Times New Roman" w:eastAsia="Times New Roman" w:hAnsi="Times New Roman" w:cs="Times New Roman"/>
-                <w:sz w:val="24"/>
-                <w:szCs w:val="24"/>
-              </w:rPr>
-              <w:t xml:space="preserve">um cupom em: </w:t>
+              <w:t xml:space="preserve"> inativar um cupom em: </w:t>
             </w:r>
             <w:r>
               <w:rPr>
@@ -4427,13 +3587,7 @@
               <w:t xml:space="preserve">[PUT] </w:t>
             </w:r>
             <w:r>
-              <w:t>/api/cupons/</w:t>
-            </w:r>
-            <w:r>
-              <w:t>inativar/</w:t>
-            </w:r>
-            <w:r>
-              <w:t>{</w:t>
+              <w:t>/api/cupons/inativar/{</w:t>
             </w:r>
             <w:proofErr w:type="spellStart"/>
             <w:r>
@@ -4490,17 +3644,7 @@
                 <w:sz w:val="24"/>
                 <w:szCs w:val="24"/>
               </w:rPr>
-              <w:t>5</w:t>
-            </w:r>
-            <w:r>
-              <w:rPr>
-                <w:rFonts w:ascii="Times New Roman" w:eastAsia="Times New Roman" w:hAnsi="Times New Roman" w:cs="Times New Roman"/>
-                <w:b/>
-                <w:bCs/>
-                <w:sz w:val="24"/>
-                <w:szCs w:val="24"/>
-              </w:rPr>
-              <w:t xml:space="preserve"> – </w:t>
+              <w:t xml:space="preserve">5 – </w:t>
             </w:r>
             <w:r>
               <w:rPr>
@@ -4532,23 +3676,7 @@
                 <w:sz w:val="24"/>
                 <w:szCs w:val="24"/>
               </w:rPr>
-              <w:t xml:space="preserve"> </w:t>
-            </w:r>
-            <w:r>
-              <w:rPr>
-                <w:rFonts w:ascii="Times New Roman" w:eastAsia="Times New Roman" w:hAnsi="Times New Roman" w:cs="Times New Roman"/>
-                <w:sz w:val="24"/>
-                <w:szCs w:val="24"/>
-              </w:rPr>
-              <w:t xml:space="preserve">remover produtos do </w:t>
-            </w:r>
-            <w:r>
-              <w:rPr>
-                <w:rFonts w:ascii="Times New Roman" w:eastAsia="Times New Roman" w:hAnsi="Times New Roman" w:cs="Times New Roman"/>
-                <w:sz w:val="24"/>
-                <w:szCs w:val="24"/>
-              </w:rPr>
-              <w:t xml:space="preserve">cupom em: </w:t>
+              <w:t xml:space="preserve"> remover produtos do cupom em: </w:t>
             </w:r>
             <w:r>
               <w:rPr>
@@ -4564,23 +3692,7 @@
                 <w:sz w:val="24"/>
                 <w:szCs w:val="24"/>
               </w:rPr>
-              <w:t>[</w:t>
-            </w:r>
-            <w:r>
-              <w:rPr>
-                <w:rFonts w:ascii="LiberationSans" w:eastAsia="Times New Roman" w:hAnsi="LiberationSans" w:cs="Times New Roman"/>
-                <w:sz w:val="24"/>
-                <w:szCs w:val="24"/>
-              </w:rPr>
-              <w:t>DELETE</w:t>
-            </w:r>
-            <w:r>
-              <w:rPr>
-                <w:rFonts w:ascii="LiberationSans" w:eastAsia="Times New Roman" w:hAnsi="LiberationSans" w:cs="Times New Roman"/>
-                <w:sz w:val="24"/>
-                <w:szCs w:val="24"/>
-              </w:rPr>
-              <w:t xml:space="preserve">] </w:t>
+              <w:t xml:space="preserve">[DELETE] </w:t>
             </w:r>
             <w:r>
               <w:t>/api/cupons/{</w:t>
@@ -4591,10 +3703,7 @@
             </w:r>
             <w:proofErr w:type="spellEnd"/>
             <w:r>
-              <w:t>}</w:t>
-            </w:r>
-            <w:r>
-              <w:t>/remover-produtos</w:t>
+              <w:t>}/remover-produtos</w:t>
             </w:r>
             <w:r>
               <w:rPr>
@@ -4647,17 +3756,7 @@
                 <w:sz w:val="24"/>
                 <w:szCs w:val="24"/>
               </w:rPr>
-              <w:t>6</w:t>
-            </w:r>
-            <w:r>
-              <w:rPr>
-                <w:rFonts w:ascii="Times New Roman" w:eastAsia="Times New Roman" w:hAnsi="Times New Roman" w:cs="Times New Roman"/>
-                <w:b/>
-                <w:bCs/>
-                <w:sz w:val="24"/>
-                <w:szCs w:val="24"/>
-              </w:rPr>
-              <w:t xml:space="preserve"> – </w:t>
+              <w:t xml:space="preserve">6 – </w:t>
             </w:r>
             <w:r>
               <w:rPr>
@@ -4689,39 +3788,7 @@
                 <w:sz w:val="24"/>
                 <w:szCs w:val="24"/>
               </w:rPr>
-              <w:t xml:space="preserve"> </w:t>
-            </w:r>
-            <w:r>
-              <w:rPr>
-                <w:rFonts w:ascii="Times New Roman" w:eastAsia="Times New Roman" w:hAnsi="Times New Roman" w:cs="Times New Roman"/>
-                <w:sz w:val="24"/>
-                <w:szCs w:val="24"/>
-              </w:rPr>
-              <w:t xml:space="preserve">inserir </w:t>
-            </w:r>
-            <w:r>
-              <w:rPr>
-                <w:rFonts w:ascii="Times New Roman" w:eastAsia="Times New Roman" w:hAnsi="Times New Roman" w:cs="Times New Roman"/>
-                <w:sz w:val="24"/>
-                <w:szCs w:val="24"/>
-              </w:rPr>
-              <w:t xml:space="preserve">produtos </w:t>
-            </w:r>
-            <w:r>
-              <w:rPr>
-                <w:rFonts w:ascii="Times New Roman" w:eastAsia="Times New Roman" w:hAnsi="Times New Roman" w:cs="Times New Roman"/>
-                <w:sz w:val="24"/>
-                <w:szCs w:val="24"/>
-              </w:rPr>
-              <w:t>ao</w:t>
-            </w:r>
-            <w:r>
-              <w:rPr>
-                <w:rFonts w:ascii="Times New Roman" w:eastAsia="Times New Roman" w:hAnsi="Times New Roman" w:cs="Times New Roman"/>
-                <w:sz w:val="24"/>
-                <w:szCs w:val="24"/>
-              </w:rPr>
-              <w:t xml:space="preserve"> cupom em: </w:t>
+              <w:t xml:space="preserve"> inserir produtos ao cupom em: </w:t>
             </w:r>
             <w:r>
               <w:rPr>
@@ -4748,13 +3815,7 @@
             </w:r>
             <w:proofErr w:type="spellEnd"/>
             <w:r>
-              <w:t>}/</w:t>
-            </w:r>
-            <w:r>
-              <w:t>inserir</w:t>
-            </w:r>
-            <w:r>
-              <w:t>-produtos</w:t>
+              <w:t>}/inserir-produtos</w:t>
             </w:r>
             <w:r>
               <w:rPr>

</xml_diff>